<commit_message>
individual reflection week2 draft 2 Oscar
</commit_message>
<xml_diff>
--- a/Documentation/Individual_reflections/Oscar/Week2.docx
+++ b/Documentation/Individual_reflections/Oscar/Week2.docx
@@ -237,7 +237,25 @@
           <w:szCs w:val="24"/>
           <w:lang w:val="en-US"/>
         </w:rPr>
-        <w:t>I missed the team presentation due to covid which I am very sorry about but I hard the team did great.</w:t>
+        <w:t xml:space="preserve">I missed the team presentation due to covid which I am very sorry about but I </w:t>
+      </w:r>
+      <w:r>
+        <w:rPr>
+          <w:rFonts w:ascii="Times New Roman" w:hAnsi="Times New Roman" w:cs="Times New Roman"/>
+          <w:sz w:val="24"/>
+          <w:szCs w:val="24"/>
+          <w:lang w:val="en-US"/>
+        </w:rPr>
+        <w:t>heard</w:t>
+      </w:r>
+      <w:r>
+        <w:rPr>
+          <w:rFonts w:ascii="Times New Roman" w:hAnsi="Times New Roman" w:cs="Times New Roman"/>
+          <w:sz w:val="24"/>
+          <w:szCs w:val="24"/>
+          <w:lang w:val="en-US"/>
+        </w:rPr>
+        <w:t xml:space="preserve"> the team did great.</w:t>
       </w:r>
     </w:p>
     <w:p>

</xml_diff>